<commit_message>
Updated test cases for iteration 2
All test cases in iteration 2 passed
</commit_message>
<xml_diff>
--- a/Documents/Test Documents/Test Cases/Iteration 2/Iteration 1 - Test Cases.docx
+++ b/Documents/Test Documents/Test Cases/Iteration 2/Iteration 1 - Test Cases.docx
@@ -20905,6 +20905,14 @@
                 <w:szCs w:val="22"/>
               </w:rPr>
             </w:pPr>
+            <w:r>
+              <w:rPr>
+                <w:rFonts w:ascii="Century Gothic" w:eastAsia="Times New Roman" w:hAnsi="Century Gothic" w:cs="Times New Roman"/>
+                <w:sz w:val="22"/>
+                <w:szCs w:val="22"/>
+              </w:rPr>
+              <w:t>4</w:t>
+            </w:r>
           </w:p>
         </w:tc>
         <w:tc>
@@ -21230,6 +21238,17 @@
                 <w:szCs w:val="22"/>
               </w:rPr>
             </w:pPr>
+            <w:r>
+              <w:rPr>
+                <w:rFonts w:ascii="Century Gothic" w:eastAsia="Times New Roman" w:hAnsi="Century Gothic" w:cs="Times New Roman"/>
+                <w:sz w:val="22"/>
+                <w:szCs w:val="22"/>
+              </w:rPr>
+              <w:lastRenderedPageBreak/>
+              <w:t>5</w:t>
+            </w:r>
+            <w:bookmarkStart w:id="22" w:name="_GoBack"/>
+            <w:bookmarkEnd w:id="22"/>
           </w:p>
         </w:tc>
         <w:tc>
@@ -21243,15 +21262,13 @@
               <w:cnfStyle w:val="000000100000" w:firstRow="0" w:lastRow="0" w:firstColumn="0" w:lastColumn="0" w:oddVBand="0" w:evenVBand="0" w:oddHBand="1" w:evenHBand="0" w:firstRowFirstColumn="0" w:firstRowLastColumn="0" w:lastRowFirstColumn="0" w:lastRowLastColumn="0"/>
               <w:rPr>
                 <w:rFonts w:ascii="Century Gothic" w:eastAsia="Times New Roman" w:hAnsi="Century Gothic" w:cs="Times New Roman"/>
-                <w:color w:val="FF0000"/>
-                <w:sz w:val="22"/>
-                <w:szCs w:val="22"/>
-              </w:rPr>
-            </w:pPr>
-            <w:r>
-              <w:rPr>
-                <w:rFonts w:ascii="Century Gothic" w:eastAsia="Times New Roman" w:hAnsi="Century Gothic" w:cs="Times New Roman"/>
-                <w:color w:val="FF0000"/>
+                <w:sz w:val="22"/>
+                <w:szCs w:val="22"/>
+              </w:rPr>
+            </w:pPr>
+            <w:r>
+              <w:rPr>
+                <w:rFonts w:ascii="Century Gothic" w:eastAsia="Times New Roman" w:hAnsi="Century Gothic" w:cs="Times New Roman"/>
                 <w:sz w:val="22"/>
                 <w:szCs w:val="22"/>
               </w:rPr>
@@ -21270,15 +21287,13 @@
               <w:cnfStyle w:val="000000100000" w:firstRow="0" w:lastRow="0" w:firstColumn="0" w:lastColumn="0" w:oddVBand="0" w:evenVBand="0" w:oddHBand="1" w:evenHBand="0" w:firstRowFirstColumn="0" w:firstRowLastColumn="0" w:lastRowFirstColumn="0" w:lastRowLastColumn="0"/>
               <w:rPr>
                 <w:rFonts w:ascii="Century Gothic" w:eastAsia="Times New Roman" w:hAnsi="Century Gothic" w:cs="Times New Roman"/>
-                <w:color w:val="FF0000"/>
-                <w:sz w:val="22"/>
-                <w:szCs w:val="22"/>
-              </w:rPr>
-            </w:pPr>
-            <w:r>
-              <w:rPr>
-                <w:rFonts w:ascii="Century Gothic" w:eastAsia="Times New Roman" w:hAnsi="Century Gothic" w:cs="Times New Roman"/>
-                <w:color w:val="FF0000"/>
+                <w:sz w:val="22"/>
+                <w:szCs w:val="22"/>
+              </w:rPr>
+            </w:pPr>
+            <w:r>
+              <w:rPr>
+                <w:rFonts w:ascii="Century Gothic" w:eastAsia="Times New Roman" w:hAnsi="Century Gothic" w:cs="Times New Roman"/>
                 <w:sz w:val="22"/>
                 <w:szCs w:val="22"/>
               </w:rPr>
@@ -21297,15 +21312,13 @@
               <w:cnfStyle w:val="000000100000" w:firstRow="0" w:lastRow="0" w:firstColumn="0" w:lastColumn="0" w:oddVBand="0" w:evenVBand="0" w:oddHBand="1" w:evenHBand="0" w:firstRowFirstColumn="0" w:firstRowLastColumn="0" w:lastRowFirstColumn="0" w:lastRowLastColumn="0"/>
               <w:rPr>
                 <w:rFonts w:ascii="Century Gothic" w:eastAsia="Times New Roman" w:hAnsi="Century Gothic" w:cs="Times New Roman"/>
-                <w:color w:val="FF0000"/>
-                <w:sz w:val="22"/>
-                <w:szCs w:val="22"/>
-              </w:rPr>
-            </w:pPr>
-            <w:r>
-              <w:rPr>
-                <w:rFonts w:ascii="Century Gothic" w:eastAsia="Times New Roman" w:hAnsi="Century Gothic" w:cs="Times New Roman"/>
-                <w:color w:val="FF0000"/>
+                <w:sz w:val="22"/>
+                <w:szCs w:val="22"/>
+              </w:rPr>
+            </w:pPr>
+            <w:r>
+              <w:rPr>
+                <w:rFonts w:ascii="Century Gothic" w:eastAsia="Times New Roman" w:hAnsi="Century Gothic" w:cs="Times New Roman"/>
                 <w:sz w:val="22"/>
                 <w:szCs w:val="22"/>
               </w:rPr>
@@ -21330,15 +21343,13 @@
               <w:cnfStyle w:val="000000100000" w:firstRow="0" w:lastRow="0" w:firstColumn="0" w:lastColumn="0" w:oddVBand="0" w:evenVBand="0" w:oddHBand="1" w:evenHBand="0" w:firstRowFirstColumn="0" w:firstRowLastColumn="0" w:lastRowFirstColumn="0" w:lastRowLastColumn="0"/>
               <w:rPr>
                 <w:rFonts w:ascii="Century Gothic" w:eastAsia="Times New Roman" w:hAnsi="Century Gothic" w:cs="Times New Roman"/>
-                <w:color w:val="FF0000"/>
-                <w:sz w:val="22"/>
-                <w:szCs w:val="22"/>
-              </w:rPr>
-            </w:pPr>
-            <w:r>
-              <w:rPr>
-                <w:rFonts w:ascii="Century Gothic" w:eastAsia="Times New Roman" w:hAnsi="Century Gothic" w:cs="Times New Roman"/>
-                <w:color w:val="FF0000"/>
+                <w:sz w:val="22"/>
+                <w:szCs w:val="22"/>
+              </w:rPr>
+            </w:pPr>
+            <w:r>
+              <w:rPr>
+                <w:rFonts w:ascii="Century Gothic" w:eastAsia="Times New Roman" w:hAnsi="Century Gothic" w:cs="Times New Roman"/>
                 <w:sz w:val="22"/>
                 <w:szCs w:val="22"/>
               </w:rPr>
@@ -21347,7 +21358,6 @@
             <w:r>
               <w:rPr>
                 <w:rFonts w:ascii="Century Gothic" w:eastAsia="Times New Roman" w:hAnsi="Century Gothic" w:cs="Times New Roman"/>
-                <w:color w:val="FF0000"/>
                 <w:sz w:val="22"/>
                 <w:szCs w:val="22"/>
               </w:rPr>
@@ -21367,15 +21377,13 @@
               <w:cnfStyle w:val="000000100000" w:firstRow="0" w:lastRow="0" w:firstColumn="0" w:lastColumn="0" w:oddVBand="0" w:evenVBand="0" w:oddHBand="1" w:evenHBand="0" w:firstRowFirstColumn="0" w:firstRowLastColumn="0" w:lastRowFirstColumn="0" w:lastRowLastColumn="0"/>
               <w:rPr>
                 <w:rFonts w:ascii="Century Gothic" w:eastAsia="Times New Roman" w:hAnsi="Century Gothic" w:cs="Times New Roman"/>
-                <w:color w:val="FF0000"/>
-                <w:sz w:val="22"/>
-                <w:szCs w:val="22"/>
-              </w:rPr>
-            </w:pPr>
-            <w:r>
-              <w:rPr>
-                <w:rFonts w:ascii="Century Gothic" w:eastAsia="Times New Roman" w:hAnsi="Century Gothic" w:cs="Times New Roman"/>
-                <w:color w:val="FF0000"/>
+                <w:sz w:val="22"/>
+                <w:szCs w:val="22"/>
+              </w:rPr>
+            </w:pPr>
+            <w:r>
+              <w:rPr>
+                <w:rFonts w:ascii="Century Gothic" w:eastAsia="Times New Roman" w:hAnsi="Century Gothic" w:cs="Times New Roman"/>
                 <w:sz w:val="22"/>
                 <w:szCs w:val="22"/>
               </w:rPr>
@@ -21394,15 +21402,13 @@
               <w:cnfStyle w:val="000000100000" w:firstRow="0" w:lastRow="0" w:firstColumn="0" w:lastColumn="0" w:oddVBand="0" w:evenVBand="0" w:oddHBand="1" w:evenHBand="0" w:firstRowFirstColumn="0" w:firstRowLastColumn="0" w:lastRowFirstColumn="0" w:lastRowLastColumn="0"/>
               <w:rPr>
                 <w:rFonts w:ascii="Century Gothic" w:eastAsia="Times New Roman" w:hAnsi="Century Gothic" w:cs="Times New Roman"/>
-                <w:color w:val="FF0000"/>
-                <w:sz w:val="22"/>
-                <w:szCs w:val="22"/>
-              </w:rPr>
-            </w:pPr>
-            <w:r>
-              <w:rPr>
-                <w:rFonts w:ascii="Century Gothic" w:eastAsia="Times New Roman" w:hAnsi="Century Gothic" w:cs="Times New Roman"/>
-                <w:color w:val="FF0000"/>
+                <w:sz w:val="22"/>
+                <w:szCs w:val="22"/>
+              </w:rPr>
+            </w:pPr>
+            <w:r>
+              <w:rPr>
+                <w:rFonts w:ascii="Century Gothic" w:eastAsia="Times New Roman" w:hAnsi="Century Gothic" w:cs="Times New Roman"/>
                 <w:sz w:val="22"/>
                 <w:szCs w:val="22"/>
               </w:rPr>
@@ -21421,19 +21427,17 @@
               <w:cnfStyle w:val="000000100000" w:firstRow="0" w:lastRow="0" w:firstColumn="0" w:lastColumn="0" w:oddVBand="0" w:evenVBand="0" w:oddHBand="1" w:evenHBand="0" w:firstRowFirstColumn="0" w:firstRowLastColumn="0" w:lastRowFirstColumn="0" w:lastRowLastColumn="0"/>
               <w:rPr>
                 <w:rFonts w:ascii="Century Gothic" w:eastAsia="Times New Roman" w:hAnsi="Century Gothic" w:cs="Times New Roman"/>
-                <w:color w:val="FF0000"/>
-                <w:sz w:val="22"/>
-                <w:szCs w:val="22"/>
-              </w:rPr>
-            </w:pPr>
-            <w:r>
-              <w:rPr>
-                <w:rFonts w:ascii="Century Gothic" w:eastAsia="Times New Roman" w:hAnsi="Century Gothic" w:cs="Times New Roman"/>
-                <w:color w:val="FF0000"/>
-                <w:sz w:val="22"/>
-                <w:szCs w:val="22"/>
-              </w:rPr>
-              <w:t>Fail</w:t>
+                <w:sz w:val="22"/>
+                <w:szCs w:val="22"/>
+              </w:rPr>
+            </w:pPr>
+            <w:r>
+              <w:rPr>
+                <w:rFonts w:ascii="Century Gothic" w:eastAsia="Times New Roman" w:hAnsi="Century Gothic" w:cs="Times New Roman"/>
+                <w:sz w:val="22"/>
+                <w:szCs w:val="22"/>
+              </w:rPr>
+              <w:t>Pass</w:t>
             </w:r>
           </w:p>
         </w:tc>
@@ -21453,15 +21457,6 @@
                 <w:szCs w:val="22"/>
               </w:rPr>
             </w:pPr>
-            <w:r>
-              <w:rPr>
-                <w:rFonts w:ascii="Century Gothic" w:eastAsia="Times New Roman" w:hAnsi="Century Gothic" w:cs="Times New Roman"/>
-                <w:color w:val="FF0000"/>
-                <w:sz w:val="22"/>
-                <w:szCs w:val="22"/>
-              </w:rPr>
-              <w:t>Should use drop down list</w:t>
-            </w:r>
           </w:p>
         </w:tc>
       </w:tr>
@@ -21471,11 +21466,11 @@
       <w:pPr>
         <w:pStyle w:val="Heading2"/>
       </w:pPr>
-      <w:bookmarkStart w:id="22" w:name="_Toc399677404"/>
+      <w:bookmarkStart w:id="23" w:name="_Toc399677404"/>
       <w:r>
         <w:t>Edit Lecture Account</w:t>
       </w:r>
-      <w:bookmarkEnd w:id="22"/>
+      <w:bookmarkEnd w:id="23"/>
     </w:p>
     <w:tbl>
       <w:tblPr>
@@ -22540,12 +22535,12 @@
       <w:pPr>
         <w:pStyle w:val="Heading2"/>
       </w:pPr>
-      <w:bookmarkStart w:id="23" w:name="_Toc399677405"/>
+      <w:bookmarkStart w:id="24" w:name="_Toc399677405"/>
       <w:r>
         <w:lastRenderedPageBreak/>
         <w:t>Edit Admin Account</w:t>
       </w:r>
-      <w:bookmarkEnd w:id="23"/>
+      <w:bookmarkEnd w:id="24"/>
     </w:p>
     <w:tbl>
       <w:tblPr>
@@ -23619,17 +23614,17 @@
       <w:pPr>
         <w:pStyle w:val="Heading1"/>
       </w:pPr>
-      <w:bookmarkStart w:id="24" w:name="_Toc399677406"/>
+      <w:bookmarkStart w:id="25" w:name="_Toc399677406"/>
       <w:r>
         <w:t>View all User Account</w:t>
       </w:r>
-      <w:bookmarkEnd w:id="24"/>
+      <w:bookmarkEnd w:id="25"/>
     </w:p>
     <w:p>
       <w:pPr>
         <w:pStyle w:val="Heading2"/>
       </w:pPr>
-      <w:bookmarkStart w:id="25" w:name="_Toc399677407"/>
+      <w:bookmarkStart w:id="26" w:name="_Toc399677407"/>
       <w:r>
         <w:t xml:space="preserve">View </w:t>
       </w:r>
@@ -23639,7 +23634,7 @@
       <w:r>
         <w:t>Account</w:t>
       </w:r>
-      <w:bookmarkEnd w:id="25"/>
+      <w:bookmarkEnd w:id="26"/>
     </w:p>
     <w:tbl>
       <w:tblPr>
@@ -24608,11 +24603,11 @@
       <w:pPr>
         <w:pStyle w:val="Heading2"/>
       </w:pPr>
-      <w:bookmarkStart w:id="26" w:name="_Toc399677408"/>
+      <w:bookmarkStart w:id="27" w:name="_Toc399677408"/>
       <w:r>
         <w:t>View Lecturer Account</w:t>
       </w:r>
-      <w:bookmarkEnd w:id="26"/>
+      <w:bookmarkEnd w:id="27"/>
     </w:p>
     <w:tbl>
       <w:tblPr>
@@ -25618,11 +25613,11 @@
       <w:pPr>
         <w:pStyle w:val="Heading2"/>
       </w:pPr>
-      <w:bookmarkStart w:id="27" w:name="_Toc399677409"/>
+      <w:bookmarkStart w:id="28" w:name="_Toc399677409"/>
       <w:r>
         <w:t>View Admin Account</w:t>
       </w:r>
-      <w:bookmarkEnd w:id="27"/>
+      <w:bookmarkEnd w:id="28"/>
     </w:p>
     <w:tbl>
       <w:tblPr>
@@ -26652,17 +26647,17 @@
       <w:pPr>
         <w:pStyle w:val="Heading1"/>
       </w:pPr>
-      <w:bookmarkStart w:id="28" w:name="_Toc399677410"/>
+      <w:bookmarkStart w:id="29" w:name="_Toc399677410"/>
       <w:r>
         <w:t>Delete User Account</w:t>
       </w:r>
-      <w:bookmarkEnd w:id="28"/>
+      <w:bookmarkEnd w:id="29"/>
     </w:p>
     <w:p>
       <w:pPr>
         <w:pStyle w:val="Heading2"/>
       </w:pPr>
-      <w:bookmarkStart w:id="29" w:name="_Toc399677411"/>
+      <w:bookmarkStart w:id="30" w:name="_Toc399677411"/>
       <w:r>
         <w:t xml:space="preserve">Delete </w:t>
       </w:r>
@@ -26672,7 +26667,7 @@
       <w:r>
         <w:t>Account</w:t>
       </w:r>
-      <w:bookmarkEnd w:id="29"/>
+      <w:bookmarkEnd w:id="30"/>
     </w:p>
     <w:tbl>
       <w:tblPr>
@@ -27518,11 +27513,11 @@
       <w:pPr>
         <w:pStyle w:val="Heading2"/>
       </w:pPr>
-      <w:bookmarkStart w:id="30" w:name="_Toc399677412"/>
+      <w:bookmarkStart w:id="31" w:name="_Toc399677412"/>
       <w:r>
         <w:t>Delete Lecturer Account</w:t>
       </w:r>
-      <w:bookmarkEnd w:id="30"/>
+      <w:bookmarkEnd w:id="31"/>
     </w:p>
     <w:tbl>
       <w:tblPr>
@@ -28320,11 +28315,11 @@
       <w:pPr>
         <w:pStyle w:val="Heading2"/>
       </w:pPr>
-      <w:bookmarkStart w:id="31" w:name="_Toc399677413"/>
+      <w:bookmarkStart w:id="32" w:name="_Toc399677413"/>
       <w:r>
         <w:t>Delete Admin Account</w:t>
       </w:r>
-      <w:bookmarkEnd w:id="31"/>
+      <w:bookmarkEnd w:id="32"/>
     </w:p>
     <w:tbl>
       <w:tblPr>
@@ -29095,8 +29090,6 @@
               </w:rPr>
               <w:t>Pass</w:t>
             </w:r>
-            <w:bookmarkStart w:id="32" w:name="_GoBack"/>
-            <w:bookmarkEnd w:id="32"/>
           </w:p>
         </w:tc>
         <w:tc>

</xml_diff>